<commit_message>
On branch master renamed form (and subsequent files) to lab1KevinRose Small spelling/formatting fixes in .docx 	renamed:    Kevin_Rose_Lab_1/lab1KevinRose/myPictureBoxForm.Designer.cs -> Kevin_Rose_Lab_1/lab1KevinRose/lab1KevinRose.Designer.cs 	renamed:    Kevin_Rose_Lab_1/lab1KevinRose/myPictureBoxForm.cs -> Kevin_Rose_Lab_1/lab1KevinRose/lab1KevinRose.cs 	renamed:    Kevin_Rose_Lab_1/lab1KevinRose/myPictureBoxForm.resx -> Kevin_Rose_Lab_1/lab1KevinRose/lab1KevinRose.resx
</commit_message>
<xml_diff>
--- a/Kevin_Rose_Lab_1/Lesson 1 Challenge 1 - design - Kevin Rose.docx
+++ b/Kevin_Rose_Lab_1/Lesson 1 Challenge 1 - design - Kevin Rose.docx
@@ -15,7 +15,10 @@
         <w:pStyle w:val="NoSpacing"/>
       </w:pPr>
       <w:r>
-        <w:t>3/31/2020</w:t>
+        <w:t>4/2</w:t>
+      </w:r>
+      <w:r>
+        <w:t>/2020</w:t>
       </w:r>
     </w:p>
     <w:p>
@@ -645,7 +648,41 @@
           <w:sz w:val="24"/>
           <w:szCs w:val="24"/>
         </w:rPr>
-        <w:t xml:space="preserve"> = True </w:t>
+        <w:t xml:space="preserve"> = </w:t>
+      </w:r>
+      <w:proofErr w:type="gramStart"/>
+      <w:r>
+        <w:rPr>
+          <w:rFonts w:ascii="Times New Roman" w:hAnsi="Times New Roman"/>
+          <w:sz w:val="24"/>
+          <w:szCs w:val="24"/>
+        </w:rPr>
+        <w:t>t</w:t>
+      </w:r>
+      <w:r>
+        <w:rPr>
+          <w:rFonts w:ascii="Times New Roman" w:hAnsi="Times New Roman"/>
+          <w:sz w:val="24"/>
+          <w:szCs w:val="24"/>
+        </w:rPr>
+        <w:t>rue</w:t>
+      </w:r>
+      <w:r>
+        <w:rPr>
+          <w:rFonts w:ascii="Times New Roman" w:hAnsi="Times New Roman"/>
+          <w:sz w:val="24"/>
+          <w:szCs w:val="24"/>
+        </w:rPr>
+        <w:t>;</w:t>
+      </w:r>
+      <w:proofErr w:type="gramEnd"/>
+      <w:r>
+        <w:rPr>
+          <w:rFonts w:ascii="Times New Roman" w:hAnsi="Times New Roman"/>
+          <w:sz w:val="24"/>
+          <w:szCs w:val="24"/>
+        </w:rPr>
+        <w:t xml:space="preserve"> </w:t>
       </w:r>
     </w:p>
     <w:p>
@@ -696,7 +733,29 @@
           <w:sz w:val="24"/>
           <w:szCs w:val="24"/>
         </w:rPr>
-        <w:t xml:space="preserve">; set all </w:t>
+        <w:t>:</w:t>
+      </w:r>
+    </w:p>
+    <w:p>
+      <w:pPr>
+        <w:autoSpaceDE w:val="0"/>
+        <w:autoSpaceDN w:val="0"/>
+        <w:adjustRightInd w:val="0"/>
+        <w:spacing w:after="0" w:line="240" w:lineRule="auto"/>
+        <w:ind w:left="2160" w:firstLine="720"/>
+        <w:rPr>
+          <w:rFonts w:ascii="Times New Roman" w:hAnsi="Times New Roman"/>
+          <w:sz w:val="24"/>
+          <w:szCs w:val="24"/>
+        </w:rPr>
+      </w:pPr>
+      <w:r>
+        <w:rPr>
+          <w:rFonts w:ascii="Times New Roman" w:hAnsi="Times New Roman"/>
+          <w:sz w:val="24"/>
+          <w:szCs w:val="24"/>
+        </w:rPr>
+        <w:t xml:space="preserve">set all </w:t>
       </w:r>
       <w:proofErr w:type="spellStart"/>
       <w:r>
@@ -714,8 +773,34 @@
           <w:sz w:val="24"/>
           <w:szCs w:val="24"/>
         </w:rPr>
-        <w:t xml:space="preserve"> = False</w:t>
-      </w:r>
+        <w:t xml:space="preserve"> = </w:t>
+      </w:r>
+      <w:proofErr w:type="gramStart"/>
+      <w:r>
+        <w:rPr>
+          <w:rFonts w:ascii="Times New Roman" w:hAnsi="Times New Roman"/>
+          <w:sz w:val="24"/>
+          <w:szCs w:val="24"/>
+        </w:rPr>
+        <w:t>f</w:t>
+      </w:r>
+      <w:r>
+        <w:rPr>
+          <w:rFonts w:ascii="Times New Roman" w:hAnsi="Times New Roman"/>
+          <w:sz w:val="24"/>
+          <w:szCs w:val="24"/>
+        </w:rPr>
+        <w:t>alse</w:t>
+      </w:r>
+      <w:r>
+        <w:rPr>
+          <w:rFonts w:ascii="Times New Roman" w:hAnsi="Times New Roman"/>
+          <w:sz w:val="24"/>
+          <w:szCs w:val="24"/>
+        </w:rPr>
+        <w:t>;</w:t>
+      </w:r>
+      <w:proofErr w:type="gramEnd"/>
     </w:p>
     <w:p>
       <w:pPr>
@@ -848,7 +933,7 @@
           <v:shape id="_x0000_i1025" type="#_x0000_t75" style="width:4in;height:202.5pt" o:ole="">
             <v:imagedata r:id="rId5" o:title=""/>
           </v:shape>
-          <o:OLEObject Type="Embed" ProgID="Visio.Drawing.15" ShapeID="_x0000_i1025" DrawAspect="Content" ObjectID="_1647338329" r:id="rId6"/>
+          <o:OLEObject Type="Embed" ProgID="Visio.Drawing.15" ShapeID="_x0000_i1025" DrawAspect="Content" ObjectID="_1647341818" r:id="rId6"/>
         </w:object>
       </w:r>
     </w:p>
@@ -1225,6 +1310,7 @@
                 <w:sz w:val="24"/>
                 <w:szCs w:val="24"/>
               </w:rPr>
+              <w:lastRenderedPageBreak/>
               <w:t>firstPictureBox</w:t>
             </w:r>
             <w:proofErr w:type="spellEnd"/>
@@ -1317,7 +1403,6 @@
               <w:rPr>
                 <w:rFonts w:ascii="Times New Roman" w:hAnsi="Times New Roman"/>
               </w:rPr>
-              <w:lastRenderedPageBreak/>
               <w:t>secondPictureBox</w:t>
             </w:r>
             <w:proofErr w:type="spellEnd"/>
@@ -1898,13 +1983,7 @@
               <w:rPr>
                 <w:rFonts w:ascii="Times New Roman" w:hAnsi="Times New Roman"/>
               </w:rPr>
-              <w:t>second</w:t>
-            </w:r>
-            <w:r>
-              <w:rPr>
-                <w:rFonts w:ascii="Times New Roman" w:hAnsi="Times New Roman"/>
-              </w:rPr>
-              <w:t>PictureBox</w:t>
+              <w:t>secondPictureBox</w:t>
             </w:r>
             <w:proofErr w:type="spellEnd"/>
             <w:r>
@@ -1918,13 +1997,7 @@
               <w:rPr>
                 <w:rFonts w:ascii="Times New Roman" w:hAnsi="Times New Roman"/>
               </w:rPr>
-              <w:t>second</w:t>
-            </w:r>
-            <w:r>
-              <w:rPr>
-                <w:rFonts w:ascii="Times New Roman" w:hAnsi="Times New Roman"/>
-              </w:rPr>
-              <w:t>PictureLabel</w:t>
+              <w:t>secondPictureLabel</w:t>
             </w:r>
             <w:proofErr w:type="spellEnd"/>
             <w:r>
@@ -2019,13 +2092,7 @@
               <w:rPr>
                 <w:rFonts w:ascii="Times New Roman" w:hAnsi="Times New Roman"/>
               </w:rPr>
-              <w:t>third</w:t>
-            </w:r>
-            <w:r>
-              <w:rPr>
-                <w:rFonts w:ascii="Times New Roman" w:hAnsi="Times New Roman"/>
-              </w:rPr>
-              <w:t>PictureBox</w:t>
+              <w:t>thirdPictureBox</w:t>
             </w:r>
             <w:proofErr w:type="spellEnd"/>
             <w:r>
@@ -2039,13 +2106,7 @@
               <w:rPr>
                 <w:rFonts w:ascii="Times New Roman" w:hAnsi="Times New Roman"/>
               </w:rPr>
-              <w:t>third</w:t>
-            </w:r>
-            <w:r>
-              <w:rPr>
-                <w:rFonts w:ascii="Times New Roman" w:hAnsi="Times New Roman"/>
-              </w:rPr>
-              <w:t>PictureLabel</w:t>
+              <w:t>thirdPictureLabel</w:t>
             </w:r>
             <w:proofErr w:type="spellEnd"/>
             <w:r>
@@ -2140,13 +2201,7 @@
               <w:rPr>
                 <w:rFonts w:ascii="Times New Roman" w:hAnsi="Times New Roman"/>
               </w:rPr>
-              <w:t>fourth</w:t>
-            </w:r>
-            <w:r>
-              <w:rPr>
-                <w:rFonts w:ascii="Times New Roman" w:hAnsi="Times New Roman"/>
-              </w:rPr>
-              <w:t>PictureBox</w:t>
+              <w:t>fourthPictureBox</w:t>
             </w:r>
             <w:proofErr w:type="spellEnd"/>
             <w:r>
@@ -2160,13 +2215,7 @@
               <w:rPr>
                 <w:rFonts w:ascii="Times New Roman" w:hAnsi="Times New Roman"/>
               </w:rPr>
-              <w:t>fourth</w:t>
-            </w:r>
-            <w:r>
-              <w:rPr>
-                <w:rFonts w:ascii="Times New Roman" w:hAnsi="Times New Roman"/>
-              </w:rPr>
-              <w:t>PictureLabel</w:t>
+              <w:t>fourthPictureLabel</w:t>
             </w:r>
             <w:proofErr w:type="spellEnd"/>
             <w:r>
@@ -2261,13 +2310,7 @@
               <w:rPr>
                 <w:rFonts w:ascii="Times New Roman" w:hAnsi="Times New Roman"/>
               </w:rPr>
-              <w:t>fifth</w:t>
-            </w:r>
-            <w:r>
-              <w:rPr>
-                <w:rFonts w:ascii="Times New Roman" w:hAnsi="Times New Roman"/>
-              </w:rPr>
-              <w:t>PictureBox</w:t>
+              <w:t>fifthPictureBox</w:t>
             </w:r>
             <w:proofErr w:type="spellEnd"/>
             <w:r>
@@ -2281,13 +2324,7 @@
               <w:rPr>
                 <w:rFonts w:ascii="Times New Roman" w:hAnsi="Times New Roman"/>
               </w:rPr>
-              <w:t>fifth</w:t>
-            </w:r>
-            <w:r>
-              <w:rPr>
-                <w:rFonts w:ascii="Times New Roman" w:hAnsi="Times New Roman"/>
-              </w:rPr>
-              <w:t>PictureLabel</w:t>
+              <w:t>fifthPictureLabel</w:t>
             </w:r>
             <w:proofErr w:type="spellEnd"/>
             <w:r>
@@ -3081,8 +3118,6 @@
               </w:rPr>
               <w:t>exitButton_Click</w:t>
             </w:r>
-            <w:bookmarkStart w:id="1" w:name="_GoBack"/>
-            <w:bookmarkEnd w:id="1"/>
             <w:proofErr w:type="spellEnd"/>
           </w:p>
         </w:tc>
@@ -3208,7 +3243,7 @@
                 <w:sz w:val="24"/>
                 <w:szCs w:val="24"/>
               </w:rPr>
-              <w:t xml:space="preserve">Calls </w:t>
+              <w:t xml:space="preserve">Call </w:t>
             </w:r>
             <w:proofErr w:type="spellStart"/>
             <w:proofErr w:type="gramStart"/>
@@ -3494,15 +3529,7 @@
                 <w:sz w:val="24"/>
                 <w:szCs w:val="24"/>
               </w:rPr>
-              <w:t>third</w:t>
-            </w:r>
-            <w:r>
-              <w:rPr>
-                <w:rFonts w:ascii="Times New Roman" w:hAnsi="Times New Roman"/>
-                <w:sz w:val="24"/>
-                <w:szCs w:val="24"/>
-              </w:rPr>
-              <w:t>PictureBox.Visible</w:t>
+              <w:t>thirdPictureBox.Visible</w:t>
             </w:r>
             <w:proofErr w:type="spellEnd"/>
             <w:r>
@@ -3513,6 +3540,8 @@
               </w:rPr>
               <w:t xml:space="preserve"> = true;</w:t>
             </w:r>
+            <w:bookmarkStart w:id="1" w:name="_GoBack"/>
+            <w:bookmarkEnd w:id="1"/>
           </w:p>
         </w:tc>
       </w:tr>
@@ -3620,15 +3649,7 @@
                 <w:sz w:val="24"/>
                 <w:szCs w:val="24"/>
               </w:rPr>
-              <w:t>fourth</w:t>
-            </w:r>
-            <w:r>
-              <w:rPr>
-                <w:rFonts w:ascii="Times New Roman" w:hAnsi="Times New Roman"/>
-                <w:sz w:val="24"/>
-                <w:szCs w:val="24"/>
-              </w:rPr>
-              <w:t>PictureBox.Visible</w:t>
+              <w:t>fourthPictureBox.Visible</w:t>
             </w:r>
             <w:proofErr w:type="spellEnd"/>
             <w:r>
@@ -3746,15 +3767,7 @@
                 <w:sz w:val="24"/>
                 <w:szCs w:val="24"/>
               </w:rPr>
-              <w:t>fifth</w:t>
-            </w:r>
-            <w:r>
-              <w:rPr>
-                <w:rFonts w:ascii="Times New Roman" w:hAnsi="Times New Roman"/>
-                <w:sz w:val="24"/>
-                <w:szCs w:val="24"/>
-              </w:rPr>
-              <w:t>PictureBox.Visible</w:t>
+              <w:t>fifthPictureBox.Visible</w:t>
             </w:r>
             <w:proofErr w:type="spellEnd"/>
             <w:r>

</xml_diff>

<commit_message>
On branch master  changed 'clear pictures' to 'make pictures invisible' 	modified:   Kevin_Rose_Lab_1/Lesson 1 Challenge 1 - design - Kevin Rose.docx
</commit_message>
<xml_diff>
--- a/Kevin_Rose_Lab_1/Lesson 1 Challenge 1 - design - Kevin Rose.docx
+++ b/Kevin_Rose_Lab_1/Lesson 1 Challenge 1 - design - Kevin Rose.docx
@@ -55,6 +55,8 @@
           <w:szCs w:val="24"/>
         </w:rPr>
       </w:pPr>
+      <w:bookmarkStart w:id="0" w:name="_GoBack"/>
+      <w:bookmarkEnd w:id="0"/>
     </w:p>
     <w:p>
       <w:pPr>
@@ -98,7 +100,7 @@
         <w:autoSpaceDN w:val="0"/>
         <w:adjustRightInd w:val="0"/>
         <w:spacing w:after="0" w:line="240" w:lineRule="auto"/>
-        <w:ind w:left="1152" w:hanging="432"/>
+        <w:ind w:left="1152"/>
         <w:rPr>
           <w:rFonts w:ascii="Times New Roman" w:hAnsi="Times New Roman"/>
           <w:sz w:val="24"/>
@@ -137,7 +139,39 @@
           <w:sz w:val="24"/>
           <w:szCs w:val="24"/>
         </w:rPr>
-        <w:t xml:space="preserve">. Label for program title at top is also needed. 2 buttons, one clears picture boxes, one will exit after displaying a dialogue box. Said dialogue box </w:t>
+        <w:t xml:space="preserve">. Label for program title at top is also needed. 2 buttons, one </w:t>
+      </w:r>
+      <w:r>
+        <w:rPr>
+          <w:rFonts w:ascii="Times New Roman" w:hAnsi="Times New Roman"/>
+          <w:sz w:val="24"/>
+          <w:szCs w:val="24"/>
+        </w:rPr>
+        <w:t xml:space="preserve">makes all </w:t>
+      </w:r>
+      <w:r>
+        <w:rPr>
+          <w:rFonts w:ascii="Times New Roman" w:hAnsi="Times New Roman"/>
+          <w:sz w:val="24"/>
+          <w:szCs w:val="24"/>
+        </w:rPr>
+        <w:t>picture boxes</w:t>
+      </w:r>
+      <w:r>
+        <w:rPr>
+          <w:rFonts w:ascii="Times New Roman" w:hAnsi="Times New Roman"/>
+          <w:sz w:val="24"/>
+          <w:szCs w:val="24"/>
+        </w:rPr>
+        <w:t xml:space="preserve"> invisible</w:t>
+      </w:r>
+      <w:r>
+        <w:rPr>
+          <w:rFonts w:ascii="Times New Roman" w:hAnsi="Times New Roman"/>
+          <w:sz w:val="24"/>
+          <w:szCs w:val="24"/>
+        </w:rPr>
+        <w:t xml:space="preserve">, one will exit after displaying a dialogue box. Said dialogue box </w:t>
       </w:r>
       <w:r>
         <w:rPr>
@@ -178,47 +212,11 @@
         <w:spacing w:after="0" w:line="240" w:lineRule="auto"/>
         <w:rPr>
           <w:rFonts w:ascii="Times New Roman" w:hAnsi="Times New Roman"/>
-          <w:b/>
           <w:bCs/>
           <w:sz w:val="24"/>
           <w:szCs w:val="24"/>
         </w:rPr>
       </w:pPr>
-    </w:p>
-    <w:p>
-      <w:pPr>
-        <w:autoSpaceDE w:val="0"/>
-        <w:autoSpaceDN w:val="0"/>
-        <w:adjustRightInd w:val="0"/>
-        <w:spacing w:after="0" w:line="240" w:lineRule="auto"/>
-        <w:ind w:left="1152" w:hanging="1152"/>
-        <w:rPr>
-          <w:rFonts w:ascii="Times New Roman" w:hAnsi="Times New Roman"/>
-          <w:bCs/>
-          <w:sz w:val="24"/>
-          <w:szCs w:val="24"/>
-        </w:rPr>
-      </w:pPr>
-      <w:r>
-        <w:rPr>
-          <w:rFonts w:ascii="Times New Roman" w:hAnsi="Times New Roman"/>
-          <w:b/>
-          <w:bCs/>
-          <w:sz w:val="24"/>
-          <w:szCs w:val="24"/>
-        </w:rPr>
-        <w:t xml:space="preserve"> </w:t>
-      </w:r>
-      <w:r>
-        <w:rPr>
-          <w:rFonts w:ascii="Times New Roman" w:hAnsi="Times New Roman"/>
-          <w:b/>
-          <w:bCs/>
-          <w:sz w:val="24"/>
-          <w:szCs w:val="24"/>
-        </w:rPr>
-        <w:tab/>
-      </w:r>
     </w:p>
     <w:p>
       <w:pPr>
@@ -375,7 +373,41 @@
           <w:sz w:val="24"/>
           <w:szCs w:val="24"/>
         </w:rPr>
-        <w:t xml:space="preserve">Clear picture boxes when </w:t>
+        <w:t xml:space="preserve">Make </w:t>
+      </w:r>
+      <w:proofErr w:type="spellStart"/>
+      <w:r>
+        <w:rPr>
+          <w:rFonts w:ascii="Times New Roman" w:hAnsi="Times New Roman"/>
+          <w:sz w:val="24"/>
+          <w:szCs w:val="24"/>
+        </w:rPr>
+        <w:t>pictureboxes</w:t>
+      </w:r>
+      <w:proofErr w:type="spellEnd"/>
+      <w:r>
+        <w:rPr>
+          <w:rFonts w:ascii="Times New Roman" w:hAnsi="Times New Roman"/>
+          <w:sz w:val="24"/>
+          <w:szCs w:val="24"/>
+        </w:rPr>
+        <w:t xml:space="preserve"> picture </w:t>
+      </w:r>
+      <w:r>
+        <w:rPr>
+          <w:rFonts w:ascii="Times New Roman" w:hAnsi="Times New Roman"/>
+          <w:sz w:val="24"/>
+          <w:szCs w:val="24"/>
+        </w:rPr>
+        <w:t xml:space="preserve">invisible </w:t>
+      </w:r>
+      <w:r>
+        <w:rPr>
+          <w:rFonts w:ascii="Times New Roman" w:hAnsi="Times New Roman"/>
+          <w:sz w:val="24"/>
+          <w:szCs w:val="24"/>
+        </w:rPr>
+        <w:t xml:space="preserve">boxes when </w:t>
       </w:r>
       <w:proofErr w:type="spellStart"/>
       <w:r>
@@ -405,20 +437,40 @@
         <w:ind w:left="720" w:firstLine="720"/>
         <w:rPr>
           <w:rFonts w:ascii="Times New Roman" w:hAnsi="Times New Roman"/>
-          <w:sz w:val="24"/>
-          <w:szCs w:val="24"/>
-        </w:rPr>
-      </w:pPr>
-      <w:r>
-        <w:rPr>
-          <w:rFonts w:ascii="Times New Roman" w:hAnsi="Times New Roman"/>
           <w:b/>
           <w:bCs/>
           <w:sz w:val="24"/>
           <w:szCs w:val="24"/>
         </w:rPr>
+      </w:pPr>
+      <w:r>
+        <w:rPr>
+          <w:rFonts w:ascii="Times New Roman" w:hAnsi="Times New Roman"/>
+          <w:b/>
+          <w:bCs/>
+          <w:sz w:val="24"/>
+          <w:szCs w:val="24"/>
+        </w:rPr>
         <w:t xml:space="preserve">Output: </w:t>
       </w:r>
+    </w:p>
+    <w:p>
+      <w:pPr>
+        <w:pStyle w:val="ListParagraph"/>
+        <w:numPr>
+          <w:ilvl w:val="0"/>
+          <w:numId w:val="4"/>
+        </w:numPr>
+        <w:autoSpaceDE w:val="0"/>
+        <w:autoSpaceDN w:val="0"/>
+        <w:adjustRightInd w:val="0"/>
+        <w:spacing w:after="0" w:line="240" w:lineRule="auto"/>
+        <w:rPr>
+          <w:rFonts w:ascii="Times New Roman" w:hAnsi="Times New Roman"/>
+          <w:sz w:val="24"/>
+          <w:szCs w:val="24"/>
+        </w:rPr>
+      </w:pPr>
       <w:r>
         <w:rPr>
           <w:rFonts w:ascii="Times New Roman" w:hAnsi="Times New Roman"/>
@@ -427,6 +479,33 @@
           <w:szCs w:val="24"/>
         </w:rPr>
         <w:t>Pictures based on what user clicked.</w:t>
+      </w:r>
+    </w:p>
+    <w:p>
+      <w:pPr>
+        <w:pStyle w:val="ListParagraph"/>
+        <w:numPr>
+          <w:ilvl w:val="0"/>
+          <w:numId w:val="4"/>
+        </w:numPr>
+        <w:autoSpaceDE w:val="0"/>
+        <w:autoSpaceDN w:val="0"/>
+        <w:adjustRightInd w:val="0"/>
+        <w:spacing w:after="0" w:line="240" w:lineRule="auto"/>
+        <w:rPr>
+          <w:rFonts w:ascii="Times New Roman" w:hAnsi="Times New Roman"/>
+          <w:sz w:val="24"/>
+          <w:szCs w:val="24"/>
+        </w:rPr>
+      </w:pPr>
+      <w:r>
+        <w:rPr>
+          <w:rFonts w:ascii="Times New Roman" w:hAnsi="Times New Roman"/>
+          <w:bCs/>
+          <w:sz w:val="24"/>
+          <w:szCs w:val="24"/>
+        </w:rPr>
+        <w:t>Tooltips when user hovers over labels, buttons, or visible picture boxes.</w:t>
       </w:r>
     </w:p>
     <w:p>
@@ -438,20 +517,12 @@
         <w:ind w:left="1440"/>
         <w:rPr>
           <w:rFonts w:ascii="Times New Roman" w:hAnsi="Times New Roman"/>
-          <w:sz w:val="24"/>
-          <w:szCs w:val="24"/>
-        </w:rPr>
-      </w:pPr>
-      <w:r>
-        <w:rPr>
-          <w:rFonts w:ascii="Times New Roman" w:hAnsi="Times New Roman"/>
           <w:b/>
           <w:bCs/>
           <w:sz w:val="24"/>
           <w:szCs w:val="24"/>
         </w:rPr>
-        <w:t>Input:</w:t>
-      </w:r>
+      </w:pPr>
       <w:r>
         <w:rPr>
           <w:rFonts w:ascii="Times New Roman" w:hAnsi="Times New Roman"/>
@@ -460,8 +531,36 @@
           <w:sz w:val="24"/>
           <w:szCs w:val="24"/>
         </w:rPr>
+        <w:t>Input:</w:t>
+      </w:r>
+      <w:r>
+        <w:rPr>
+          <w:rFonts w:ascii="Times New Roman" w:hAnsi="Times New Roman"/>
+          <w:b/>
+          <w:bCs/>
+          <w:sz w:val="24"/>
+          <w:szCs w:val="24"/>
+        </w:rPr>
         <w:t xml:space="preserve"> </w:t>
       </w:r>
+    </w:p>
+    <w:p>
+      <w:pPr>
+        <w:pStyle w:val="ListParagraph"/>
+        <w:numPr>
+          <w:ilvl w:val="0"/>
+          <w:numId w:val="5"/>
+        </w:numPr>
+        <w:autoSpaceDE w:val="0"/>
+        <w:autoSpaceDN w:val="0"/>
+        <w:adjustRightInd w:val="0"/>
+        <w:spacing w:after="0" w:line="240" w:lineRule="auto"/>
+        <w:rPr>
+          <w:rFonts w:ascii="Times New Roman" w:hAnsi="Times New Roman"/>
+          <w:sz w:val="24"/>
+          <w:szCs w:val="24"/>
+        </w:rPr>
+      </w:pPr>
       <w:r>
         <w:rPr>
           <w:rFonts w:ascii="Times New Roman" w:hAnsi="Times New Roman"/>
@@ -469,6 +568,112 @@
           <w:szCs w:val="24"/>
         </w:rPr>
         <w:t>Mouse clicks from user.</w:t>
+      </w:r>
+    </w:p>
+    <w:p>
+      <w:pPr>
+        <w:pStyle w:val="ListParagraph"/>
+        <w:numPr>
+          <w:ilvl w:val="0"/>
+          <w:numId w:val="5"/>
+        </w:numPr>
+        <w:autoSpaceDE w:val="0"/>
+        <w:autoSpaceDN w:val="0"/>
+        <w:adjustRightInd w:val="0"/>
+        <w:spacing w:after="0" w:line="240" w:lineRule="auto"/>
+        <w:rPr>
+          <w:rFonts w:ascii="Times New Roman" w:hAnsi="Times New Roman"/>
+          <w:sz w:val="24"/>
+          <w:szCs w:val="24"/>
+        </w:rPr>
+      </w:pPr>
+      <w:r>
+        <w:rPr>
+          <w:rFonts w:ascii="Times New Roman" w:hAnsi="Times New Roman"/>
+          <w:sz w:val="24"/>
+          <w:szCs w:val="24"/>
+        </w:rPr>
+        <w:t>Hotkey for Clear &lt;</w:t>
+      </w:r>
+      <w:proofErr w:type="spellStart"/>
+      <w:r>
+        <w:rPr>
+          <w:rFonts w:ascii="Times New Roman" w:hAnsi="Times New Roman"/>
+          <w:sz w:val="24"/>
+          <w:szCs w:val="24"/>
+        </w:rPr>
+        <w:t>Alt+C</w:t>
+      </w:r>
+      <w:proofErr w:type="spellEnd"/>
+      <w:r>
+        <w:rPr>
+          <w:rFonts w:ascii="Times New Roman" w:hAnsi="Times New Roman"/>
+          <w:sz w:val="24"/>
+          <w:szCs w:val="24"/>
+        </w:rPr>
+        <w:t>&gt;</w:t>
+      </w:r>
+    </w:p>
+    <w:p>
+      <w:pPr>
+        <w:pStyle w:val="ListParagraph"/>
+        <w:numPr>
+          <w:ilvl w:val="0"/>
+          <w:numId w:val="5"/>
+        </w:numPr>
+        <w:autoSpaceDE w:val="0"/>
+        <w:autoSpaceDN w:val="0"/>
+        <w:adjustRightInd w:val="0"/>
+        <w:spacing w:after="0" w:line="240" w:lineRule="auto"/>
+        <w:rPr>
+          <w:rFonts w:ascii="Times New Roman" w:hAnsi="Times New Roman"/>
+          <w:sz w:val="24"/>
+          <w:szCs w:val="24"/>
+        </w:rPr>
+      </w:pPr>
+      <w:r>
+        <w:rPr>
+          <w:rFonts w:ascii="Times New Roman" w:hAnsi="Times New Roman"/>
+          <w:sz w:val="24"/>
+          <w:szCs w:val="24"/>
+        </w:rPr>
+        <w:t xml:space="preserve">Hotkey for </w:t>
+      </w:r>
+      <w:proofErr w:type="spellStart"/>
+      <w:r>
+        <w:rPr>
+          <w:rFonts w:ascii="Times New Roman" w:hAnsi="Times New Roman"/>
+          <w:sz w:val="24"/>
+          <w:szCs w:val="24"/>
+        </w:rPr>
+        <w:t>eXit</w:t>
+      </w:r>
+      <w:proofErr w:type="spellEnd"/>
+      <w:r>
+        <w:rPr>
+          <w:rFonts w:ascii="Times New Roman" w:hAnsi="Times New Roman"/>
+          <w:sz w:val="24"/>
+          <w:szCs w:val="24"/>
+        </w:rPr>
+        <w:t xml:space="preserve"> &lt;</w:t>
+      </w:r>
+      <w:proofErr w:type="spellStart"/>
+      <w:r>
+        <w:rPr>
+          <w:rFonts w:ascii="Times New Roman" w:hAnsi="Times New Roman"/>
+          <w:sz w:val="24"/>
+          <w:szCs w:val="24"/>
+        </w:rPr>
+        <w:t>Alt+X</w:t>
+      </w:r>
+      <w:proofErr w:type="spellEnd"/>
+      <w:r>
+        <w:rPr>
+          <w:rFonts w:ascii="Times New Roman" w:hAnsi="Times New Roman"/>
+          <w:sz w:val="24"/>
+          <w:szCs w:val="24"/>
+        </w:rPr>
+        <w:t>&gt;</w:t>
       </w:r>
     </w:p>
     <w:p>
@@ -508,7 +713,29 @@
           <w:sz w:val="24"/>
           <w:szCs w:val="24"/>
         </w:rPr>
-        <w:t xml:space="preserve"> On </w:t>
+        <w:t xml:space="preserve"> </w:t>
+      </w:r>
+    </w:p>
+    <w:p>
+      <w:pPr>
+        <w:autoSpaceDE w:val="0"/>
+        <w:autoSpaceDN w:val="0"/>
+        <w:adjustRightInd w:val="0"/>
+        <w:spacing w:after="0" w:line="240" w:lineRule="auto"/>
+        <w:ind w:left="2160"/>
+        <w:rPr>
+          <w:rFonts w:ascii="Times New Roman" w:hAnsi="Times New Roman"/>
+          <w:sz w:val="24"/>
+          <w:szCs w:val="24"/>
+        </w:rPr>
+      </w:pPr>
+      <w:r>
+        <w:rPr>
+          <w:rFonts w:ascii="Times New Roman" w:hAnsi="Times New Roman"/>
+          <w:sz w:val="24"/>
+          <w:szCs w:val="24"/>
+        </w:rPr>
+        <w:t xml:space="preserve">On </w:t>
       </w:r>
       <w:proofErr w:type="spellStart"/>
       <w:r>
@@ -639,7 +866,23 @@
           <w:sz w:val="24"/>
           <w:szCs w:val="24"/>
         </w:rPr>
-        <w:t>numxPictureBox.Visible</w:t>
+        <w:t>num</w:t>
+      </w:r>
+      <w:r>
+        <w:rPr>
+          <w:rFonts w:ascii="Times New Roman" w:hAnsi="Times New Roman"/>
+          <w:sz w:val="24"/>
+          <w:szCs w:val="24"/>
+        </w:rPr>
+        <w:t>X</w:t>
+      </w:r>
+      <w:r>
+        <w:rPr>
+          <w:rFonts w:ascii="Times New Roman" w:hAnsi="Times New Roman"/>
+          <w:sz w:val="24"/>
+          <w:szCs w:val="24"/>
+        </w:rPr>
+        <w:t>PictureBox.Visible</w:t>
       </w:r>
       <w:proofErr w:type="spellEnd"/>
       <w:r>
@@ -691,31 +934,20 @@
         <w:autoSpaceDN w:val="0"/>
         <w:adjustRightInd w:val="0"/>
         <w:spacing w:after="0" w:line="240" w:lineRule="auto"/>
-        <w:ind w:left="1440"/>
-        <w:rPr>
-          <w:rFonts w:ascii="Times New Roman" w:hAnsi="Times New Roman"/>
-          <w:sz w:val="24"/>
-          <w:szCs w:val="24"/>
-        </w:rPr>
-      </w:pPr>
-      <w:r>
-        <w:rPr>
-          <w:rFonts w:ascii="Times New Roman" w:hAnsi="Times New Roman"/>
-          <w:b/>
-          <w:bCs/>
-          <w:sz w:val="24"/>
-          <w:szCs w:val="24"/>
-        </w:rPr>
-        <w:tab/>
-        <w:t xml:space="preserve"> </w:t>
-      </w:r>
-      <w:r>
-        <w:rPr>
-          <w:rFonts w:ascii="Times New Roman" w:hAnsi="Times New Roman"/>
-          <w:sz w:val="24"/>
-          <w:szCs w:val="24"/>
-        </w:rPr>
-        <w:t xml:space="preserve"> On </w:t>
+        <w:ind w:left="1440" w:firstLine="720"/>
+        <w:rPr>
+          <w:rFonts w:ascii="Times New Roman" w:hAnsi="Times New Roman"/>
+          <w:sz w:val="24"/>
+          <w:szCs w:val="24"/>
+        </w:rPr>
+      </w:pPr>
+      <w:r>
+        <w:rPr>
+          <w:rFonts w:ascii="Times New Roman" w:hAnsi="Times New Roman"/>
+          <w:sz w:val="24"/>
+          <w:szCs w:val="24"/>
+        </w:rPr>
+        <w:t xml:space="preserve">On </w:t>
       </w:r>
       <w:proofErr w:type="spellStart"/>
       <w:r>
@@ -930,10 +1162,10 @@
             <v:path o:extrusionok="f" gradientshapeok="t" o:connecttype="rect"/>
             <o:lock v:ext="edit" aspectratio="t"/>
           </v:shapetype>
-          <v:shape id="_x0000_i1025" type="#_x0000_t75" style="width:4in;height:201.6pt" o:ole="">
+          <v:shape id="_x0000_i1025" type="#_x0000_t75" style="width:4in;height:201.75pt" o:ole="">
             <v:imagedata r:id="rId5" o:title=""/>
           </v:shape>
-          <o:OLEObject Type="Embed" ProgID="Visio.Drawing.15" ShapeID="_x0000_i1025" DrawAspect="Content" ObjectID="_1647342166" r:id="rId6"/>
+          <o:OLEObject Type="Embed" ProgID="Visio.Drawing.15" ShapeID="_x0000_i1025" DrawAspect="Content" ObjectID="_1647455393" r:id="rId6"/>
         </w:object>
       </w:r>
     </w:p>
@@ -952,8 +1184,6 @@
           <w:szCs w:val="24"/>
         </w:rPr>
       </w:pPr>
-      <w:bookmarkStart w:id="0" w:name="_GoBack"/>
-      <w:bookmarkEnd w:id="0"/>
     </w:p>
     <w:p>
       <w:pPr>
@@ -1310,7 +1540,6 @@
                 <w:sz w:val="24"/>
                 <w:szCs w:val="24"/>
               </w:rPr>
-              <w:lastRenderedPageBreak/>
               <w:t>firstPictureBox</w:t>
             </w:r>
             <w:proofErr w:type="spellEnd"/>
@@ -3801,6 +4030,119 @@
 <file path=word/numbering.xml><?xml version="1.0" encoding="utf-8"?>
 <w:numbering xmlns:wpc="http://schemas.microsoft.com/office/word/2010/wordprocessingCanvas" xmlns:cx="http://schemas.microsoft.com/office/drawing/2014/chartex" xmlns:cx1="http://schemas.microsoft.com/office/drawing/2015/9/8/chartex" xmlns:cx2="http://schemas.microsoft.com/office/drawing/2015/10/21/chartex" xmlns:cx3="http://schemas.microsoft.com/office/drawing/2016/5/9/chartex" xmlns:cx4="http://schemas.microsoft.com/office/drawing/2016/5/10/chartex" xmlns:cx5="http://schemas.microsoft.com/office/drawing/2016/5/11/chartex" xmlns:cx6="http://schemas.microsoft.com/office/drawing/2016/5/12/chartex" xmlns:cx7="http://schemas.microsoft.com/office/drawing/2016/5/13/chartex" xmlns:cx8="http://schemas.microsoft.com/office/drawing/2016/5/14/chartex" xmlns:mc="http://schemas.openxmlformats.org/markup-compatibility/2006" xmlns:aink="http://schemas.microsoft.com/office/drawing/2016/ink" xmlns:am3d="http://schemas.microsoft.com/office/drawing/2017/model3d" xmlns:o="urn:schemas-microsoft-com:office:office" xmlns:r="http://schemas.openxmlformats.org/officeDocument/2006/relationships" xmlns:m="http://schemas.openxmlformats.org/officeDocument/2006/math" xmlns:v="urn:schemas-microsoft-com:vml" xmlns:wp14="http://schemas.microsoft.com/office/word/2010/wordprocessingDrawing" xmlns:wp="http://schemas.openxmlformats.org/drawingml/2006/wordprocessingDrawing" xmlns:w10="urn:schemas-microsoft-com:office:word" xmlns:w="http://schemas.openxmlformats.org/wordprocessingml/2006/main" xmlns:w14="http://schemas.microsoft.com/office/word/2010/wordml" xmlns:w15="http://schemas.microsoft.com/office/word/2012/wordml" xmlns:w16cex="http://schemas.microsoft.com/office/word/2018/wordml/cex" xmlns:w16cid="http://schemas.microsoft.com/office/word/2016/wordml/cid" xmlns:w16="http://schemas.microsoft.com/office/word/2018/wordml" xmlns:w16se="http://schemas.microsoft.com/office/word/2015/wordml/symex" xmlns:wpg="http://schemas.microsoft.com/office/word/2010/wordprocessingGroup" xmlns:wpi="http://schemas.microsoft.com/office/word/2010/wordprocessingInk" xmlns:wne="http://schemas.microsoft.com/office/word/2006/wordml" xmlns:wps="http://schemas.microsoft.com/office/word/2010/wordprocessingShape" mc:Ignorable="w14 w15 w16se w16cid w16 w16cex wp14">
   <w:abstractNum w:abstractNumId="0" w15:restartNumberingAfterBreak="0">
+    <w:nsid w:val="4FBA5314"/>
+    <w:multiLevelType w:val="hybridMultilevel"/>
+    <w:tmpl w:val="C7BE6C5C"/>
+    <w:lvl w:ilvl="0" w:tplc="04090001">
+      <w:start w:val="1"/>
+      <w:numFmt w:val="bullet"/>
+      <w:lvlText w:val=""/>
+      <w:lvlJc w:val="left"/>
+      <w:pPr>
+        <w:ind w:left="2880" w:hanging="360"/>
+      </w:pPr>
+      <w:rPr>
+        <w:rFonts w:ascii="Symbol" w:hAnsi="Symbol" w:hint="default"/>
+      </w:rPr>
+    </w:lvl>
+    <w:lvl w:ilvl="1" w:tplc="04090003" w:tentative="1">
+      <w:start w:val="1"/>
+      <w:numFmt w:val="bullet"/>
+      <w:lvlText w:val="o"/>
+      <w:lvlJc w:val="left"/>
+      <w:pPr>
+        <w:ind w:left="3600" w:hanging="360"/>
+      </w:pPr>
+      <w:rPr>
+        <w:rFonts w:ascii="Courier New" w:hAnsi="Courier New" w:cs="Courier New" w:hint="default"/>
+      </w:rPr>
+    </w:lvl>
+    <w:lvl w:ilvl="2" w:tplc="04090005" w:tentative="1">
+      <w:start w:val="1"/>
+      <w:numFmt w:val="bullet"/>
+      <w:lvlText w:val=""/>
+      <w:lvlJc w:val="left"/>
+      <w:pPr>
+        <w:ind w:left="4320" w:hanging="360"/>
+      </w:pPr>
+      <w:rPr>
+        <w:rFonts w:ascii="Wingdings" w:hAnsi="Wingdings" w:hint="default"/>
+      </w:rPr>
+    </w:lvl>
+    <w:lvl w:ilvl="3" w:tplc="04090001" w:tentative="1">
+      <w:start w:val="1"/>
+      <w:numFmt w:val="bullet"/>
+      <w:lvlText w:val=""/>
+      <w:lvlJc w:val="left"/>
+      <w:pPr>
+        <w:ind w:left="5040" w:hanging="360"/>
+      </w:pPr>
+      <w:rPr>
+        <w:rFonts w:ascii="Symbol" w:hAnsi="Symbol" w:hint="default"/>
+      </w:rPr>
+    </w:lvl>
+    <w:lvl w:ilvl="4" w:tplc="04090003" w:tentative="1">
+      <w:start w:val="1"/>
+      <w:numFmt w:val="bullet"/>
+      <w:lvlText w:val="o"/>
+      <w:lvlJc w:val="left"/>
+      <w:pPr>
+        <w:ind w:left="5760" w:hanging="360"/>
+      </w:pPr>
+      <w:rPr>
+        <w:rFonts w:ascii="Courier New" w:hAnsi="Courier New" w:cs="Courier New" w:hint="default"/>
+      </w:rPr>
+    </w:lvl>
+    <w:lvl w:ilvl="5" w:tplc="04090005" w:tentative="1">
+      <w:start w:val="1"/>
+      <w:numFmt w:val="bullet"/>
+      <w:lvlText w:val=""/>
+      <w:lvlJc w:val="left"/>
+      <w:pPr>
+        <w:ind w:left="6480" w:hanging="360"/>
+      </w:pPr>
+      <w:rPr>
+        <w:rFonts w:ascii="Wingdings" w:hAnsi="Wingdings" w:hint="default"/>
+      </w:rPr>
+    </w:lvl>
+    <w:lvl w:ilvl="6" w:tplc="04090001" w:tentative="1">
+      <w:start w:val="1"/>
+      <w:numFmt w:val="bullet"/>
+      <w:lvlText w:val=""/>
+      <w:lvlJc w:val="left"/>
+      <w:pPr>
+        <w:ind w:left="7200" w:hanging="360"/>
+      </w:pPr>
+      <w:rPr>
+        <w:rFonts w:ascii="Symbol" w:hAnsi="Symbol" w:hint="default"/>
+      </w:rPr>
+    </w:lvl>
+    <w:lvl w:ilvl="7" w:tplc="04090003" w:tentative="1">
+      <w:start w:val="1"/>
+      <w:numFmt w:val="bullet"/>
+      <w:lvlText w:val="o"/>
+      <w:lvlJc w:val="left"/>
+      <w:pPr>
+        <w:ind w:left="7920" w:hanging="360"/>
+      </w:pPr>
+      <w:rPr>
+        <w:rFonts w:ascii="Courier New" w:hAnsi="Courier New" w:cs="Courier New" w:hint="default"/>
+      </w:rPr>
+    </w:lvl>
+    <w:lvl w:ilvl="8" w:tplc="04090005" w:tentative="1">
+      <w:start w:val="1"/>
+      <w:numFmt w:val="bullet"/>
+      <w:lvlText w:val=""/>
+      <w:lvlJc w:val="left"/>
+      <w:pPr>
+        <w:ind w:left="8640" w:hanging="360"/>
+      </w:pPr>
+      <w:rPr>
+        <w:rFonts w:ascii="Wingdings" w:hAnsi="Wingdings" w:hint="default"/>
+      </w:rPr>
+    </w:lvl>
+  </w:abstractNum>
+  <w:abstractNum w:abstractNumId="1" w15:restartNumberingAfterBreak="0">
     <w:nsid w:val="67DB7B95"/>
     <w:multiLevelType w:val="multilevel"/>
     <w:tmpl w:val="96501C72"/>
@@ -3949,7 +4291,7 @@
       </w:rPr>
     </w:lvl>
   </w:abstractNum>
-  <w:abstractNum w:abstractNumId="1" w15:restartNumberingAfterBreak="0">
+  <w:abstractNum w:abstractNumId="2" w15:restartNumberingAfterBreak="0">
     <w:nsid w:val="6FD87D8D"/>
     <w:multiLevelType w:val="hybridMultilevel"/>
     <w:tmpl w:val="BF4C3996"/>
@@ -4062,7 +4404,7 @@
       </w:rPr>
     </w:lvl>
   </w:abstractNum>
-  <w:abstractNum w:abstractNumId="2" w15:restartNumberingAfterBreak="0">
+  <w:abstractNum w:abstractNumId="3" w15:restartNumberingAfterBreak="0">
     <w:nsid w:val="783C6E9A"/>
     <w:multiLevelType w:val="hybridMultilevel"/>
     <w:tmpl w:val="CD886846"/>
@@ -4175,14 +4517,133 @@
       </w:rPr>
     </w:lvl>
   </w:abstractNum>
+  <w:abstractNum w:abstractNumId="4" w15:restartNumberingAfterBreak="0">
+    <w:nsid w:val="7B9010FE"/>
+    <w:multiLevelType w:val="hybridMultilevel"/>
+    <w:tmpl w:val="3D0AF422"/>
+    <w:lvl w:ilvl="0" w:tplc="04090001">
+      <w:start w:val="1"/>
+      <w:numFmt w:val="bullet"/>
+      <w:lvlText w:val=""/>
+      <w:lvlJc w:val="left"/>
+      <w:pPr>
+        <w:ind w:left="2880" w:hanging="360"/>
+      </w:pPr>
+      <w:rPr>
+        <w:rFonts w:ascii="Symbol" w:hAnsi="Symbol" w:hint="default"/>
+      </w:rPr>
+    </w:lvl>
+    <w:lvl w:ilvl="1" w:tplc="04090003" w:tentative="1">
+      <w:start w:val="1"/>
+      <w:numFmt w:val="bullet"/>
+      <w:lvlText w:val="o"/>
+      <w:lvlJc w:val="left"/>
+      <w:pPr>
+        <w:ind w:left="3600" w:hanging="360"/>
+      </w:pPr>
+      <w:rPr>
+        <w:rFonts w:ascii="Courier New" w:hAnsi="Courier New" w:cs="Courier New" w:hint="default"/>
+      </w:rPr>
+    </w:lvl>
+    <w:lvl w:ilvl="2" w:tplc="04090005" w:tentative="1">
+      <w:start w:val="1"/>
+      <w:numFmt w:val="bullet"/>
+      <w:lvlText w:val=""/>
+      <w:lvlJc w:val="left"/>
+      <w:pPr>
+        <w:ind w:left="4320" w:hanging="360"/>
+      </w:pPr>
+      <w:rPr>
+        <w:rFonts w:ascii="Wingdings" w:hAnsi="Wingdings" w:hint="default"/>
+      </w:rPr>
+    </w:lvl>
+    <w:lvl w:ilvl="3" w:tplc="04090001" w:tentative="1">
+      <w:start w:val="1"/>
+      <w:numFmt w:val="bullet"/>
+      <w:lvlText w:val=""/>
+      <w:lvlJc w:val="left"/>
+      <w:pPr>
+        <w:ind w:left="5040" w:hanging="360"/>
+      </w:pPr>
+      <w:rPr>
+        <w:rFonts w:ascii="Symbol" w:hAnsi="Symbol" w:hint="default"/>
+      </w:rPr>
+    </w:lvl>
+    <w:lvl w:ilvl="4" w:tplc="04090003" w:tentative="1">
+      <w:start w:val="1"/>
+      <w:numFmt w:val="bullet"/>
+      <w:lvlText w:val="o"/>
+      <w:lvlJc w:val="left"/>
+      <w:pPr>
+        <w:ind w:left="5760" w:hanging="360"/>
+      </w:pPr>
+      <w:rPr>
+        <w:rFonts w:ascii="Courier New" w:hAnsi="Courier New" w:cs="Courier New" w:hint="default"/>
+      </w:rPr>
+    </w:lvl>
+    <w:lvl w:ilvl="5" w:tplc="04090005" w:tentative="1">
+      <w:start w:val="1"/>
+      <w:numFmt w:val="bullet"/>
+      <w:lvlText w:val=""/>
+      <w:lvlJc w:val="left"/>
+      <w:pPr>
+        <w:ind w:left="6480" w:hanging="360"/>
+      </w:pPr>
+      <w:rPr>
+        <w:rFonts w:ascii="Wingdings" w:hAnsi="Wingdings" w:hint="default"/>
+      </w:rPr>
+    </w:lvl>
+    <w:lvl w:ilvl="6" w:tplc="04090001" w:tentative="1">
+      <w:start w:val="1"/>
+      <w:numFmt w:val="bullet"/>
+      <w:lvlText w:val=""/>
+      <w:lvlJc w:val="left"/>
+      <w:pPr>
+        <w:ind w:left="7200" w:hanging="360"/>
+      </w:pPr>
+      <w:rPr>
+        <w:rFonts w:ascii="Symbol" w:hAnsi="Symbol" w:hint="default"/>
+      </w:rPr>
+    </w:lvl>
+    <w:lvl w:ilvl="7" w:tplc="04090003" w:tentative="1">
+      <w:start w:val="1"/>
+      <w:numFmt w:val="bullet"/>
+      <w:lvlText w:val="o"/>
+      <w:lvlJc w:val="left"/>
+      <w:pPr>
+        <w:ind w:left="7920" w:hanging="360"/>
+      </w:pPr>
+      <w:rPr>
+        <w:rFonts w:ascii="Courier New" w:hAnsi="Courier New" w:cs="Courier New" w:hint="default"/>
+      </w:rPr>
+    </w:lvl>
+    <w:lvl w:ilvl="8" w:tplc="04090005" w:tentative="1">
+      <w:start w:val="1"/>
+      <w:numFmt w:val="bullet"/>
+      <w:lvlText w:val=""/>
+      <w:lvlJc w:val="left"/>
+      <w:pPr>
+        <w:ind w:left="8640" w:hanging="360"/>
+      </w:pPr>
+      <w:rPr>
+        <w:rFonts w:ascii="Wingdings" w:hAnsi="Wingdings" w:hint="default"/>
+      </w:rPr>
+    </w:lvl>
+  </w:abstractNum>
   <w:num w:numId="1">
+    <w:abstractNumId w:val="1"/>
+  </w:num>
+  <w:num w:numId="2">
+    <w:abstractNumId w:val="3"/>
+  </w:num>
+  <w:num w:numId="3">
+    <w:abstractNumId w:val="2"/>
+  </w:num>
+  <w:num w:numId="4">
     <w:abstractNumId w:val="0"/>
   </w:num>
-  <w:num w:numId="2">
-    <w:abstractNumId w:val="2"/>
-  </w:num>
-  <w:num w:numId="3">
-    <w:abstractNumId w:val="1"/>
+  <w:num w:numId="5">
+    <w:abstractNumId w:val="4"/>
   </w:num>
 </w:numbering>
 </file>
@@ -4670,6 +5131,17 @@
       <w:szCs w:val="22"/>
     </w:rPr>
   </w:style>
+  <w:style w:type="paragraph" w:styleId="ListParagraph">
+    <w:name w:val="List Paragraph"/>
+    <w:basedOn w:val="Normal"/>
+    <w:uiPriority w:val="34"/>
+    <w:qFormat/>
+    <w:rsid w:val="004314C8"/>
+    <w:pPr>
+      <w:ind w:left="720"/>
+      <w:contextualSpacing/>
+    </w:pPr>
+  </w:style>
 </w:styles>
 </file>
 

</xml_diff>